<commit_message>
Uploaded new files and old files with corrections
</commit_message>
<xml_diff>
--- a/Planificación/2. Plan de gestión de comunicaciones.docx
+++ b/Planificación/2. Plan de gestión de comunicaciones.docx
@@ -1963,7 +1963,7 @@
               <w:rPr>
                 <w:rtl w:val="0"/>
               </w:rPr>
-              <w:t xml:space="preserve">Discord</w:t>
+              <w:t xml:space="preserve">Discord, Drive</w:t>
             </w:r>
           </w:p>
         </w:tc>
@@ -2372,7 +2372,7 @@
               <w:rPr>
                 <w:rtl w:val="0"/>
               </w:rPr>
-              <w:t xml:space="preserve">Discord</w:t>
+              <w:t xml:space="preserve">Discord,Drive</w:t>
             </w:r>
           </w:p>
         </w:tc>
@@ -2573,295 +2573,12 @@
               <w:rPr>
                 <w:rtl w:val="0"/>
               </w:rPr>
-              <w:t xml:space="preserve">Discord</w:t>
+              <w:t xml:space="preserve">Discord,Drive</w:t>
             </w:r>
           </w:p>
         </w:tc>
       </w:tr>
     </w:tbl>
-    <w:p>
-      <w:pPr>
-        <w:jc w:val="both"/>
-        <w:rPr>
-          <w:rFonts w:ascii="Calibri" w:cs="Calibri" w:eastAsia="Calibri" w:hAnsi="Calibri"/>
-          <w:sz w:val="20"/>
-          <w:szCs w:val="20"/>
-        </w:rPr>
-      </w:pPr>
-      <w:r>
-        <w:rPr>
-          <w:rtl w:val="0"/>
-        </w:rPr>
-      </w:r>
-    </w:p>
-    <w:p>
-      <w:pPr>
-        <w:pStyle w:val="Heading1"/>
-        <w:jc w:val="both"/>
-        <w:rPr/>
-      </w:pPr>
-      <w:bookmarkStart w:colFirst="0" w:colLast="0" w:name="_heading=h.md59792ro6f7" w:id="4"/>
-      <w:bookmarkEnd w:id="4"/>
-      <w:r>
-        <w:rPr>
-          <w:rtl w:val="0"/>
-        </w:rPr>
-        <w:t xml:space="preserve">Supuestos y restricciones</w:t>
-      </w:r>
-    </w:p>
-    <w:p>
-      <w:pPr>
-        <w:jc w:val="both"/>
-        <w:rPr>
-          <w:rFonts w:ascii="Calibri" w:cs="Calibri" w:eastAsia="Calibri" w:hAnsi="Calibri"/>
-          <w:sz w:val="20"/>
-          <w:szCs w:val="20"/>
-        </w:rPr>
-      </w:pPr>
-      <w:r>
-        <w:rPr>
-          <w:rtl w:val="0"/>
-        </w:rPr>
-      </w:r>
-    </w:p>
-    <w:tbl>
-      <w:tblPr>
-        <w:tblStyle w:val="Table4"/>
-        <w:tblW w:w="10940.0" w:type="dxa"/>
-        <w:jc w:val="left"/>
-        <w:tblInd w:w="-108.0" w:type="dxa"/>
-        <w:tblBorders>
-          <w:top w:color="000000" w:space="0" w:sz="4" w:val="single"/>
-          <w:left w:color="000000" w:space="0" w:sz="4" w:val="single"/>
-          <w:bottom w:color="000000" w:space="0" w:sz="4" w:val="single"/>
-          <w:right w:color="000000" w:space="0" w:sz="4" w:val="single"/>
-          <w:insideH w:color="000000" w:space="0" w:sz="4" w:val="single"/>
-          <w:insideV w:color="000000" w:space="0" w:sz="4" w:val="single"/>
-        </w:tblBorders>
-        <w:tblLayout w:type="fixed"/>
-        <w:tblLook w:val="0400"/>
-      </w:tblPr>
-      <w:tblGrid>
-        <w:gridCol w:w="5470"/>
-        <w:gridCol w:w="5470"/>
-        <w:tblGridChange w:id="0">
-          <w:tblGrid>
-            <w:gridCol w:w="5470"/>
-            <w:gridCol w:w="5470"/>
-          </w:tblGrid>
-        </w:tblGridChange>
-      </w:tblGrid>
-      <w:tr>
-        <w:trPr>
-          <w:cantSplit w:val="0"/>
-          <w:tblHeader w:val="0"/>
-        </w:trPr>
-        <w:tc>
-          <w:tcPr>
-            <w:shd w:fill="d9d9d9" w:val="clear"/>
-            <w:tcMar>
-              <w:top w:w="113.38582677165356" w:type="dxa"/>
-              <w:left w:w="113.38582677165356" w:type="dxa"/>
-              <w:bottom w:w="113.38582677165356" w:type="dxa"/>
-              <w:right w:w="113.38582677165356" w:type="dxa"/>
-            </w:tcMar>
-          </w:tcPr>
-          <w:p>
-            <w:pPr>
-              <w:spacing w:line="240" w:lineRule="auto"/>
-              <w:jc w:val="center"/>
-              <w:rPr>
-                <w:b w:val="1"/>
-              </w:rPr>
-            </w:pPr>
-            <w:r>
-              <w:rPr>
-                <w:b w:val="1"/>
-                <w:rtl w:val="0"/>
-              </w:rPr>
-              <w:t xml:space="preserve">Supuestos</w:t>
-            </w:r>
-          </w:p>
-        </w:tc>
-        <w:tc>
-          <w:tcPr>
-            <w:shd w:fill="d9d9d9" w:val="clear"/>
-            <w:tcMar>
-              <w:top w:w="113.38582677165356" w:type="dxa"/>
-              <w:left w:w="113.38582677165356" w:type="dxa"/>
-              <w:bottom w:w="113.38582677165356" w:type="dxa"/>
-              <w:right w:w="113.38582677165356" w:type="dxa"/>
-            </w:tcMar>
-          </w:tcPr>
-          <w:p>
-            <w:pPr>
-              <w:spacing w:line="240" w:lineRule="auto"/>
-              <w:jc w:val="center"/>
-              <w:rPr>
-                <w:b w:val="1"/>
-              </w:rPr>
-            </w:pPr>
-            <w:r>
-              <w:rPr>
-                <w:b w:val="1"/>
-                <w:rtl w:val="0"/>
-              </w:rPr>
-              <w:t xml:space="preserve">Restricciones</w:t>
-            </w:r>
-          </w:p>
-        </w:tc>
-      </w:tr>
-      <w:tr>
-        <w:trPr>
-          <w:cantSplit w:val="0"/>
-          <w:tblHeader w:val="0"/>
-        </w:trPr>
-        <w:tc>
-          <w:tcPr/>
-          <w:p>
-            <w:pPr>
-              <w:spacing w:after="120" w:before="120" w:line="240" w:lineRule="auto"/>
-              <w:jc w:val="both"/>
-              <w:rPr/>
-            </w:pPr>
-            <w:r>
-              <w:rPr>
-                <w:rtl w:val="0"/>
-              </w:rPr>
-            </w:r>
-          </w:p>
-        </w:tc>
-        <w:tc>
-          <w:tcPr/>
-          <w:p>
-            <w:pPr>
-              <w:spacing w:after="120" w:before="120" w:line="240" w:lineRule="auto"/>
-              <w:jc w:val="both"/>
-              <w:rPr/>
-            </w:pPr>
-            <w:r>
-              <w:rPr>
-                <w:rtl w:val="0"/>
-              </w:rPr>
-            </w:r>
-          </w:p>
-        </w:tc>
-      </w:tr>
-      <w:tr>
-        <w:trPr>
-          <w:cantSplit w:val="0"/>
-          <w:tblHeader w:val="0"/>
-        </w:trPr>
-        <w:tc>
-          <w:tcPr/>
-          <w:p>
-            <w:pPr>
-              <w:spacing w:after="120" w:before="120" w:line="240" w:lineRule="auto"/>
-              <w:jc w:val="both"/>
-              <w:rPr/>
-            </w:pPr>
-            <w:r>
-              <w:rPr>
-                <w:rtl w:val="0"/>
-              </w:rPr>
-            </w:r>
-          </w:p>
-        </w:tc>
-        <w:tc>
-          <w:tcPr/>
-          <w:p>
-            <w:pPr>
-              <w:spacing w:after="120" w:before="120" w:line="240" w:lineRule="auto"/>
-              <w:jc w:val="both"/>
-              <w:rPr/>
-            </w:pPr>
-            <w:r>
-              <w:rPr>
-                <w:rtl w:val="0"/>
-              </w:rPr>
-            </w:r>
-          </w:p>
-        </w:tc>
-      </w:tr>
-      <w:tr>
-        <w:trPr>
-          <w:cantSplit w:val="0"/>
-          <w:tblHeader w:val="0"/>
-        </w:trPr>
-        <w:tc>
-          <w:tcPr/>
-          <w:p>
-            <w:pPr>
-              <w:spacing w:after="120" w:before="120" w:line="240" w:lineRule="auto"/>
-              <w:jc w:val="both"/>
-              <w:rPr/>
-            </w:pPr>
-            <w:r>
-              <w:rPr>
-                <w:rtl w:val="0"/>
-              </w:rPr>
-            </w:r>
-          </w:p>
-        </w:tc>
-        <w:tc>
-          <w:tcPr/>
-          <w:p>
-            <w:pPr>
-              <w:spacing w:after="120" w:before="120" w:line="240" w:lineRule="auto"/>
-              <w:jc w:val="both"/>
-              <w:rPr/>
-            </w:pPr>
-            <w:r>
-              <w:rPr>
-                <w:rtl w:val="0"/>
-              </w:rPr>
-            </w:r>
-          </w:p>
-        </w:tc>
-      </w:tr>
-    </w:tbl>
-    <w:p>
-      <w:pPr>
-        <w:jc w:val="both"/>
-        <w:rPr>
-          <w:rFonts w:ascii="Calibri" w:cs="Calibri" w:eastAsia="Calibri" w:hAnsi="Calibri"/>
-          <w:sz w:val="20"/>
-          <w:szCs w:val="20"/>
-        </w:rPr>
-      </w:pPr>
-      <w:r>
-        <w:rPr>
-          <w:rtl w:val="0"/>
-        </w:rPr>
-      </w:r>
-    </w:p>
-    <w:p>
-      <w:pPr>
-        <w:pStyle w:val="Heading1"/>
-        <w:jc w:val="both"/>
-        <w:rPr/>
-      </w:pPr>
-      <w:bookmarkStart w:colFirst="0" w:colLast="0" w:name="_heading=h.tj4ug3y9l8k5" w:id="5"/>
-      <w:bookmarkEnd w:id="5"/>
-      <w:r>
-        <w:rPr>
-          <w:rtl w:val="0"/>
-        </w:rPr>
-        <w:t xml:space="preserve">Glosario de términos</w:t>
-      </w:r>
-    </w:p>
-    <w:p>
-      <w:pPr>
-        <w:jc w:val="both"/>
-        <w:rPr/>
-      </w:pPr>
-      <w:r>
-        <w:rPr>
-          <w:rtl w:val="0"/>
-        </w:rPr>
-        <w:t xml:space="preserve">…………….</w:t>
-      </w:r>
-    </w:p>
     <w:p>
       <w:pPr>
         <w:pStyle w:val="Heading1"/>
@@ -2869,26 +2586,8 @@
         <w:jc w:val="both"/>
         <w:rPr/>
       </w:pPr>
-      <w:bookmarkStart w:colFirst="0" w:colLast="0" w:name="_heading=h.mnksvg4ahzws" w:id="6"/>
-      <w:bookmarkEnd w:id="6"/>
-      <w:r>
-        <w:br w:type="page"/>
-      </w:r>
-      <w:r>
-        <w:rPr>
-          <w:rtl w:val="0"/>
-        </w:rPr>
-      </w:r>
-    </w:p>
-    <w:p>
-      <w:pPr>
-        <w:pStyle w:val="Heading1"/>
-        <w:spacing w:line="276" w:lineRule="auto"/>
-        <w:jc w:val="both"/>
-        <w:rPr/>
-      </w:pPr>
-      <w:bookmarkStart w:colFirst="0" w:colLast="0" w:name="_heading=h.jpv8e325yciy" w:id="7"/>
-      <w:bookmarkEnd w:id="7"/>
+      <w:bookmarkStart w:colFirst="0" w:colLast="0" w:name="_heading=h.jpv8e325yciy" w:id="4"/>
+      <w:bookmarkEnd w:id="4"/>
       <w:r>
         <w:rPr>
           <w:rtl w:val="0"/>
@@ -2910,7 +2609,7 @@
     </w:p>
     <w:tbl>
       <w:tblPr>
-        <w:tblStyle w:val="Table5"/>
+        <w:tblStyle w:val="Table4"/>
         <w:tblW w:w="14325.0" w:type="dxa"/>
         <w:jc w:val="left"/>
         <w:tblInd w:w="-108.0" w:type="dxa"/>
@@ -4301,22 +4000,6 @@
     </w:tblPr>
   </w:style>
   <w:style w:type="table" w:styleId="Table4">
-    <w:basedOn w:val="TableNormal"/>
-    <w:pPr>
-      <w:spacing w:after="0" w:line="240" w:lineRule="auto"/>
-    </w:pPr>
-    <w:tblPr>
-      <w:tblStyleRowBandSize w:val="1"/>
-      <w:tblStyleColBandSize w:val="1"/>
-      <w:tblCellMar>
-        <w:top w:w="0.0" w:type="dxa"/>
-        <w:left w:w="108.0" w:type="dxa"/>
-        <w:bottom w:w="0.0" w:type="dxa"/>
-        <w:right w:w="108.0" w:type="dxa"/>
-      </w:tblCellMar>
-    </w:tblPr>
-  </w:style>
-  <w:style w:type="table" w:styleId="Table5">
     <w:basedOn w:val="TableNormal"/>
     <w:pPr>
       <w:spacing w:after="0" w:line="240" w:lineRule="auto"/>
@@ -4619,8 +4302,8 @@
 </file>
 
 <file path=customXML/item1.xml><?xml version="1.0" encoding="utf-8"?>
-<go:gDocsCustomXmlDataStorage xmlns:go="http://customooxmlschemas.google.com/" xmlns:r="http://schemas.openxmlformats.org/officeDocument/2006/relationships" uri="GoogleDocsCustomDataVersion2">
-  <go:docsCustomData xmlns:go="http://customooxmlschemas.google.com/" roundtripDataSignature="AMtx7mi2k07r8tDI4ySJvd7ZQJChOKu4+A==">CgMxLjAaHQoBMBIYChYIB0ISEhBBcmlhbCBVbmljb2RlIE1TMg5oLjc3OWRlanltOGxrbDIOaC45NXh0cTFjZnZqZGwyDmguMWQyeHdqaTRzaWJ3Mg5oLnYzc3kzajUxMXQ0MTIOaC5tZDU5Nzkycm82ZjcyDmgudGo0dWczeTlsOGs1Mg5oLm1ua3N2ZzRhaHp3czIOaC5qcHY4ZTMyNXljaXk4AHIhMTg0UEcxT282dW9NZXRtYzNhaTJFUFFfNGxrLXdXQjVz</go:docsCustomData>
+<go:gDocsCustomXmlDataStorage xmlns:go="http://customooxmlschemas.google.com/" xmlns:r="http://schemas.openxmlformats.org/officeDocument/2006/relationships" uri="GoogleDocsCustomDataVersion1">
+  <go:docsCustomData xmlns:go="http://customooxmlschemas.google.com/" roundtripDataSignature="AMtx7mgWPkdTdr1fSHPqgN/a1+gAIiai4A==">AMUW2mU1Vdc7FVoGoNl7HPWq1LTrLMrQxHTPoXLP/H5nBXniVF8If7P3r4KmEMD+iVxyc5+7A1W+dWg6PRTg3RaEXRMkQhTmADov24fRVcPxljSTFsV7V57QqdFzmg0nhrrv4Wa1GnDdElpjZB5k+hQCR97N1FVON9Q4FU9gwVz34zvdgM8s/A44GbPDhJgjXd7uKdWby5XUdUZeFL1ScRu6S9KOLLxGwjVPmC12hXhcOaUleJ6ZLUju4N/OE9h7cf1C8RODzf8v</go:docsCustomData>
 </go:gDocsCustomXmlDataStorage>
 </file>
 

</xml_diff>